<commit_message>
Re-implement JasonTrotterStarssen algorithm for permutations
</commit_message>
<xml_diff>
--- a/Algos/02.Combinations&GreedyAlgos/Exercises/02. Combinatorial-Algorithms-Exercise.docx
+++ b/Algos/02.Combinations&GreedyAlgos/Exercises/02. Combinatorial-Algorithms-Exercise.docx
@@ -88,19 +88,7 @@
           <w:rPr>
             <w:rStyle w:val="Hyperlink"/>
           </w:rPr>
-          <w:t>Ju</w:t>
-        </w:r>
-        <w:r>
-          <w:rPr>
-            <w:rStyle w:val="Hyperlink"/>
-          </w:rPr>
-          <w:t>d</w:t>
-        </w:r>
-        <w:r>
-          <w:rPr>
-            <w:rStyle w:val="Hyperlink"/>
-          </w:rPr>
-          <w:t>ge</w:t>
+          <w:t>Judge</w:t>
         </w:r>
       </w:hyperlink>
       <w:r>
@@ -136,29 +124,10 @@
         <w:t>non-recursive algorithm</w:t>
       </w:r>
       <w:r>
-        <w:t xml:space="preserve"> to generate all permutations without repetition. There shouldn’t be any recursive calls in your program (only loops). You may use </w:t>
+        <w:t xml:space="preserve"> to generate all permutations without repetition. There shouldn’t be any recursive calls in your program (only loops). You may use the judge system to check whether your solution is correct.</w:t>
       </w:r>
       <w:bookmarkStart w:id="0" w:name="_GoBack"/>
       <w:bookmarkEnd w:id="0"/>
-      <w:r>
-        <w:t>the judge system to check whether your solution is correct.</w:t>
-      </w:r>
-    </w:p>
-    <w:p>
-      <w:pPr>
-        <w:jc w:val="both"/>
-      </w:pPr>
-      <w:r>
-        <w:t xml:space="preserve">Hint: </w:t>
-      </w:r>
-      <w:hyperlink r:id="rId10" w:history="1">
-        <w:r>
-          <w:rPr>
-            <w:rStyle w:val="Hyperlink"/>
-          </w:rPr>
-          <w:t>http://www.quickperm.org/</w:t>
-        </w:r>
-      </w:hyperlink>
       <w:r>
         <w:t xml:space="preserve"> </w:t>
       </w:r>
@@ -882,7 +851,7 @@
           <w:noProof/>
         </w:rPr>
         <w:drawing>
-          <wp:inline distT="0" distB="0" distL="0" distR="0" wp14:anchorId="6511300E" wp14:editId="5F6D6A57">
+          <wp:inline distT="0" distB="0" distL="0" distR="0" wp14:anchorId="379EDF35" wp14:editId="64E5B451">
             <wp:extent cx="5482590" cy="2606675"/>
             <wp:effectExtent l="0" t="0" r="0" b="3175"/>
             <wp:docPr id="6" name="Picture 6"/>
@@ -899,7 +868,7 @@
                     </pic:cNvPicPr>
                   </pic:nvPicPr>
                   <pic:blipFill>
-                    <a:blip r:embed="rId11">
+                    <a:blip r:embed="rId10">
                       <a:extLst>
                         <a:ext uri="{28A0092B-C50C-407E-A947-70E740481C1C}">
                           <a14:useLocalDpi xmlns:a14="http://schemas.microsoft.com/office/drawing/2010/main" val="0"/>
@@ -1019,7 +988,7 @@
           <w:noProof/>
         </w:rPr>
         <w:drawing>
-          <wp:inline distT="0" distB="0" distL="0" distR="0" wp14:anchorId="039582F8" wp14:editId="19CE2522">
+          <wp:inline distT="0" distB="0" distL="0" distR="0" wp14:anchorId="5B436CE1" wp14:editId="44B4CB54">
             <wp:extent cx="4183380" cy="421640"/>
             <wp:effectExtent l="0" t="0" r="7620" b="0"/>
             <wp:docPr id="7" name="Picture 7"/>
@@ -1036,7 +1005,7 @@
                     </pic:cNvPicPr>
                   </pic:nvPicPr>
                   <pic:blipFill>
-                    <a:blip r:embed="rId12">
+                    <a:blip r:embed="rId11">
                       <a:extLst>
                         <a:ext uri="{28A0092B-C50C-407E-A947-70E740481C1C}">
                           <a14:useLocalDpi xmlns:a14="http://schemas.microsoft.com/office/drawing/2010/main" val="0"/>
@@ -1085,7 +1054,7 @@
           <w:noProof/>
         </w:rPr>
         <w:drawing>
-          <wp:inline distT="0" distB="0" distL="0" distR="0" wp14:anchorId="1473564E" wp14:editId="27C2B6B8">
+          <wp:inline distT="0" distB="0" distL="0" distR="0" wp14:anchorId="66E93C51" wp14:editId="1CBBD15C">
             <wp:extent cx="3834130" cy="414020"/>
             <wp:effectExtent l="0" t="0" r="0" b="5080"/>
             <wp:docPr id="5" name="Picture 5"/>
@@ -1102,7 +1071,7 @@
                     </pic:cNvPicPr>
                   </pic:nvPicPr>
                   <pic:blipFill>
-                    <a:blip r:embed="rId13">
+                    <a:blip r:embed="rId12">
                       <a:extLst>
                         <a:ext uri="{28A0092B-C50C-407E-A947-70E740481C1C}">
                           <a14:useLocalDpi xmlns:a14="http://schemas.microsoft.com/office/drawing/2010/main" val="0"/>
@@ -1798,7 +1767,7 @@
           <w:noProof/>
         </w:rPr>
         <w:drawing>
-          <wp:inline distT="0" distB="0" distL="0" distR="0" wp14:anchorId="66463A61" wp14:editId="2F3A9932">
+          <wp:inline distT="0" distB="0" distL="0" distR="0" wp14:anchorId="6C5B7968" wp14:editId="0C4D7376">
             <wp:extent cx="3942715" cy="914400"/>
             <wp:effectExtent l="0" t="0" r="635" b="0"/>
             <wp:docPr id="13" name="Picture 13" descr="cubes"/>
@@ -1815,7 +1784,7 @@
                     </pic:cNvPicPr>
                   </pic:nvPicPr>
                   <pic:blipFill>
-                    <a:blip r:embed="rId14" cstate="print">
+                    <a:blip r:embed="rId13" cstate="print">
                       <a:extLst>
                         <a:ext uri="{28A0092B-C50C-407E-A947-70E740481C1C}">
                           <a14:useLocalDpi xmlns:a14="http://schemas.microsoft.com/office/drawing/2010/main" val="0"/>
@@ -2232,8 +2201,8 @@
     <w:p/>
     <w:p/>
     <w:sectPr>
-      <w:headerReference w:type="default" r:id="rId15"/>
-      <w:footerReference w:type="default" r:id="rId16"/>
+      <w:headerReference w:type="default" r:id="rId14"/>
+      <w:footerReference w:type="default" r:id="rId15"/>
       <w:pgSz w:w="11909" w:h="16834" w:code="9"/>
       <w:pgMar w:top="567" w:right="737" w:bottom="1077" w:left="737" w:header="567" w:footer="432" w:gutter="0"/>
       <w:cols w:space="720"/>
@@ -2281,7 +2250,7 @@
       <mc:AlternateContent>
         <mc:Choice Requires="wps">
           <w:drawing>
-            <wp:anchor distT="0" distB="0" distL="114300" distR="114300" simplePos="0" relativeHeight="251660288" behindDoc="0" locked="0" layoutInCell="1" allowOverlap="1" wp14:anchorId="4BF30908" wp14:editId="45AE6467">
+            <wp:anchor distT="0" distB="0" distL="114300" distR="114300" simplePos="0" relativeHeight="251660288" behindDoc="0" locked="0" layoutInCell="1" allowOverlap="1" wp14:anchorId="559EAC26" wp14:editId="433F0B8B">
               <wp:simplePos x="0" y="0"/>
               <wp:positionH relativeFrom="column">
                 <wp:posOffset>1574561</wp:posOffset>
@@ -2362,7 +2331,7 @@
         </mc:Choice>
         <mc:Fallback>
           <w:pict>
-            <v:shapetype w14:anchorId="4BF30908" id="_x0000_t202" coordsize="21600,21600" o:spt="202" path="m,l,21600r21600,l21600,xe">
+            <v:shapetype w14:anchorId="559EAC26" id="_x0000_t202" coordsize="21600,21600" o:spt="202" path="m,l,21600r21600,l21600,xe">
               <v:stroke joinstyle="miter"/>
               <v:path gradientshapeok="t" o:connecttype="rect"/>
             </v:shapetype>
@@ -2395,7 +2364,7 @@
       <mc:AlternateContent>
         <mc:Choice Requires="wps">
           <w:drawing>
-            <wp:anchor distT="0" distB="0" distL="114300" distR="114300" simplePos="0" relativeHeight="251663360" behindDoc="0" locked="0" layoutInCell="1" allowOverlap="1" wp14:anchorId="4E4E9DDB" wp14:editId="390ABD9D">
+            <wp:anchor distT="0" distB="0" distL="114300" distR="114300" simplePos="0" relativeHeight="251663360" behindDoc="0" locked="0" layoutInCell="1" allowOverlap="1" wp14:anchorId="64AAA6E4" wp14:editId="01D1590A">
               <wp:simplePos x="0" y="0"/>
               <wp:positionH relativeFrom="column">
                 <wp:posOffset>5670412</wp:posOffset>
@@ -2560,7 +2529,7 @@
         </mc:Choice>
         <mc:Fallback>
           <w:pict>
-            <v:shape w14:anchorId="4E4E9DDB" id="Text Box 3" o:spid="_x0000_s1027" type="#_x0000_t202" style="position:absolute;margin-left:446.5pt;margin-top:33.55pt;width:70.9pt;height:15.95pt;z-index:251663360;visibility:visible;mso-wrap-style:square;mso-width-percent:0;mso-height-percent:0;mso-wrap-distance-left:9pt;mso-wrap-distance-top:0;mso-wrap-distance-right:9pt;mso-wrap-distance-bottom:0;mso-position-horizontal:absolute;mso-position-horizontal-relative:text;mso-position-vertical:absolute;mso-position-vertical-relative:text;mso-width-percent:0;mso-height-percent:0;mso-width-relative:margin;mso-height-relative:margin;v-text-anchor:middle" o:gfxdata="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" filled="f" stroked="f" strokeweight=".5pt">
+            <v:shape w14:anchorId="64AAA6E4" id="Text Box 3" o:spid="_x0000_s1027" type="#_x0000_t202" style="position:absolute;margin-left:446.5pt;margin-top:33.55pt;width:70.9pt;height:15.95pt;z-index:251663360;visibility:visible;mso-wrap-style:square;mso-width-percent:0;mso-height-percent:0;mso-wrap-distance-left:9pt;mso-wrap-distance-top:0;mso-wrap-distance-right:9pt;mso-wrap-distance-bottom:0;mso-position-horizontal:absolute;mso-position-horizontal-relative:text;mso-position-vertical:absolute;mso-position-vertical-relative:text;mso-width-percent:0;mso-height-percent:0;mso-width-relative:margin;mso-height-relative:margin;v-text-anchor:middle" o:gfxdata="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" filled="f" stroked="f" strokeweight=".5pt">
               <v:textbox inset="0,0,0,0">
                 <w:txbxContent>
                   <w:p>
@@ -2676,7 +2645,7 @@
       <mc:AlternateContent>
         <mc:Choice Requires="wps">
           <w:drawing>
-            <wp:anchor distT="45720" distB="45720" distL="114300" distR="114300" simplePos="0" relativeHeight="251659264" behindDoc="0" locked="0" layoutInCell="1" allowOverlap="1" wp14:anchorId="6C190ED1" wp14:editId="185A5F84">
+            <wp:anchor distT="45720" distB="45720" distL="114300" distR="114300" simplePos="0" relativeHeight="251659264" behindDoc="0" locked="0" layoutInCell="1" allowOverlap="1" wp14:anchorId="575190CD" wp14:editId="6F2CDCD7">
               <wp:simplePos x="0" y="0"/>
               <wp:positionH relativeFrom="column">
                 <wp:posOffset>1577340</wp:posOffset>
@@ -2796,7 +2765,7 @@
                               <w:szCs w:val="20"/>
                             </w:rPr>
                             <w:drawing>
-                              <wp:inline distT="0" distB="0" distL="0" distR="0" wp14:anchorId="6AE4B92C" wp14:editId="63A0AA58">
+                              <wp:inline distT="0" distB="0" distL="0" distR="0" wp14:anchorId="035C3854" wp14:editId="03E9981B">
                                 <wp:extent cx="200025" cy="200025"/>
                                 <wp:effectExtent l="0" t="0" r="9525" b="9525"/>
                                 <wp:docPr id="10" name="Picture 10" title="Software University">
@@ -2847,7 +2816,7 @@
                               <w:szCs w:val="20"/>
                             </w:rPr>
                             <w:drawing>
-                              <wp:inline distT="0" distB="0" distL="0" distR="0" wp14:anchorId="25B3D866" wp14:editId="7F818024">
+                              <wp:inline distT="0" distB="0" distL="0" distR="0" wp14:anchorId="337CF004" wp14:editId="5B10A9BC">
                                 <wp:extent cx="200025" cy="200025"/>
                                 <wp:effectExtent l="0" t="0" r="9525" b="9525"/>
                                 <wp:docPr id="11" name="Picture 11" title="Software University Foundation">
@@ -2898,7 +2867,7 @@
                               <w:szCs w:val="20"/>
                             </w:rPr>
                             <w:drawing>
-                              <wp:inline distT="0" distB="0" distL="0" distR="0" wp14:anchorId="261DE309" wp14:editId="639B90C8">
+                              <wp:inline distT="0" distB="0" distL="0" distR="0" wp14:anchorId="294C7ACC" wp14:editId="760FB45B">
                                 <wp:extent cx="200025" cy="200025"/>
                                 <wp:effectExtent l="0" t="0" r="9525" b="9525"/>
                                 <wp:docPr id="15" name="Picture 15" title="Software University @ Facebook">
@@ -2949,7 +2918,7 @@
                               <w:szCs w:val="20"/>
                             </w:rPr>
                             <w:drawing>
-                              <wp:inline distT="0" distB="0" distL="0" distR="0" wp14:anchorId="620E318E" wp14:editId="558FF9D0">
+                              <wp:inline distT="0" distB="0" distL="0" distR="0" wp14:anchorId="5386F581" wp14:editId="7B8525CF">
                                 <wp:extent cx="200025" cy="200025"/>
                                 <wp:effectExtent l="0" t="0" r="9525" b="9525"/>
                                 <wp:docPr id="16" name="Picture 16" title="Software University @ Twitter">
@@ -3000,7 +2969,7 @@
                               <w:szCs w:val="20"/>
                             </w:rPr>
                             <w:drawing>
-                              <wp:inline distT="0" distB="0" distL="0" distR="0" wp14:anchorId="0F6F899E" wp14:editId="44FF18D6">
+                              <wp:inline distT="0" distB="0" distL="0" distR="0" wp14:anchorId="3E086F22" wp14:editId="649C4BC8">
                                 <wp:extent cx="200025" cy="200025"/>
                                 <wp:effectExtent l="0" t="0" r="9525" b="9525"/>
                                 <wp:docPr id="18" name="Picture 18" title="Software University @ YouTube">
@@ -3051,7 +3020,7 @@
                               <w:szCs w:val="20"/>
                             </w:rPr>
                             <w:drawing>
-                              <wp:inline distT="0" distB="0" distL="0" distR="0" wp14:anchorId="0968AA8E" wp14:editId="0F63B0C7">
+                              <wp:inline distT="0" distB="0" distL="0" distR="0" wp14:anchorId="5B142F17" wp14:editId="305F73BA">
                                 <wp:extent cx="200025" cy="200025"/>
                                 <wp:effectExtent l="0" t="0" r="9525" b="9525"/>
                                 <wp:docPr id="19" name="Picture 19" title="Software University @ Google+">
@@ -3102,7 +3071,7 @@
                               <w:szCs w:val="20"/>
                             </w:rPr>
                             <w:drawing>
-                              <wp:inline distT="0" distB="0" distL="0" distR="0" wp14:anchorId="7E8175B1" wp14:editId="478CF85E">
+                              <wp:inline distT="0" distB="0" distL="0" distR="0" wp14:anchorId="58E76F66" wp14:editId="41A98B2C">
                                 <wp:extent cx="200025" cy="200025"/>
                                 <wp:effectExtent l="0" t="0" r="9525" b="9525"/>
                                 <wp:docPr id="20" name="Picture 20" title="Software University @ LinkedIn">
@@ -3153,7 +3122,7 @@
                               <w:szCs w:val="20"/>
                             </w:rPr>
                             <w:drawing>
-                              <wp:inline distT="0" distB="0" distL="0" distR="0" wp14:anchorId="06210BBD" wp14:editId="3CCC001E">
+                              <wp:inline distT="0" distB="0" distL="0" distR="0" wp14:anchorId="204CFF23" wp14:editId="44E4A79F">
                                 <wp:extent cx="200025" cy="200025"/>
                                 <wp:effectExtent l="0" t="0" r="9525" b="9525"/>
                                 <wp:docPr id="21" name="Picture 21" title="Software University @ SlideShare">
@@ -3204,7 +3173,7 @@
                               <w:szCs w:val="20"/>
                             </w:rPr>
                             <w:drawing>
-                              <wp:inline distT="0" distB="0" distL="0" distR="0" wp14:anchorId="792D4A0C" wp14:editId="597EB5AE">
+                              <wp:inline distT="0" distB="0" distL="0" distR="0" wp14:anchorId="12FF6AA9" wp14:editId="6BAB9E73">
                                 <wp:extent cx="200025" cy="200025"/>
                                 <wp:effectExtent l="0" t="0" r="9525" b="9525"/>
                                 <wp:docPr id="22" name="Picture 22" title="Software University @ GitHub">
@@ -3255,7 +3224,7 @@
                               <w:szCs w:val="20"/>
                             </w:rPr>
                             <w:drawing>
-                              <wp:inline distT="0" distB="0" distL="0" distR="0" wp14:anchorId="6D0CAFD9" wp14:editId="1AC2F74B">
+                              <wp:inline distT="0" distB="0" distL="0" distR="0" wp14:anchorId="31EA7F70" wp14:editId="0C27C7A1">
                                 <wp:extent cx="200025" cy="200025"/>
                                 <wp:effectExtent l="0" t="0" r="9525" b="9525"/>
                                 <wp:docPr id="23" name="Picture 23" title="Software University: Email Us">
@@ -3312,7 +3281,7 @@
         </mc:Choice>
         <mc:Fallback>
           <w:pict>
-            <v:shape w14:anchorId="6C190ED1" id="Text Box 17" o:spid="_x0000_s1028" type="#_x0000_t202" style="position:absolute;margin-left:124.2pt;margin-top:13.9pt;width:396.3pt;height:40.45pt;z-index:251659264;visibility:visible;mso-wrap-style:square;mso-width-percent:0;mso-height-percent:0;mso-wrap-distance-left:9pt;mso-wrap-distance-top:3.6pt;mso-wrap-distance-right:9pt;mso-wrap-distance-bottom:3.6pt;mso-position-horizontal:absolute;mso-position-horizontal-relative:text;mso-position-vertical:absolute;mso-position-vertical-relative:text;mso-width-percent:0;mso-height-percent:0;mso-width-relative:margin;mso-height-relative:margin;v-text-anchor:top" o:gfxdata="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" filled="f" stroked="f">
+            <v:shape w14:anchorId="575190CD" id="Text Box 17" o:spid="_x0000_s1028" type="#_x0000_t202" style="position:absolute;margin-left:124.2pt;margin-top:13.9pt;width:396.3pt;height:40.45pt;z-index:251659264;visibility:visible;mso-wrap-style:square;mso-width-percent:0;mso-height-percent:0;mso-wrap-distance-left:9pt;mso-wrap-distance-top:3.6pt;mso-wrap-distance-right:9pt;mso-wrap-distance-bottom:3.6pt;mso-position-horizontal:absolute;mso-position-horizontal-relative:text;mso-position-vertical:absolute;mso-position-vertical-relative:text;mso-width-percent:0;mso-height-percent:0;mso-width-relative:margin;mso-height-relative:margin;v-text-anchor:top" o:gfxdata="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" filled="f" stroked="f">
               <v:textbox inset=".5mm,1.2mm,.5mm,.5mm">
                 <w:txbxContent>
                   <w:p>
@@ -3396,7 +3365,7 @@
                         <w:szCs w:val="20"/>
                       </w:rPr>
                       <w:drawing>
-                        <wp:inline distT="0" distB="0" distL="0" distR="0" wp14:anchorId="6AE4B92C" wp14:editId="63A0AA58">
+                        <wp:inline distT="0" distB="0" distL="0" distR="0" wp14:anchorId="035C3854" wp14:editId="03E9981B">
                           <wp:extent cx="200025" cy="200025"/>
                           <wp:effectExtent l="0" t="0" r="9525" b="9525"/>
                           <wp:docPr id="10" name="Picture 10" title="Software University">
@@ -3447,7 +3416,7 @@
                         <w:szCs w:val="20"/>
                       </w:rPr>
                       <w:drawing>
-                        <wp:inline distT="0" distB="0" distL="0" distR="0" wp14:anchorId="25B3D866" wp14:editId="7F818024">
+                        <wp:inline distT="0" distB="0" distL="0" distR="0" wp14:anchorId="337CF004" wp14:editId="5B10A9BC">
                           <wp:extent cx="200025" cy="200025"/>
                           <wp:effectExtent l="0" t="0" r="9525" b="9525"/>
                           <wp:docPr id="11" name="Picture 11" title="Software University Foundation">
@@ -3498,7 +3467,7 @@
                         <w:szCs w:val="20"/>
                       </w:rPr>
                       <w:drawing>
-                        <wp:inline distT="0" distB="0" distL="0" distR="0" wp14:anchorId="261DE309" wp14:editId="639B90C8">
+                        <wp:inline distT="0" distB="0" distL="0" distR="0" wp14:anchorId="294C7ACC" wp14:editId="760FB45B">
                           <wp:extent cx="200025" cy="200025"/>
                           <wp:effectExtent l="0" t="0" r="9525" b="9525"/>
                           <wp:docPr id="15" name="Picture 15" title="Software University @ Facebook">
@@ -3549,7 +3518,7 @@
                         <w:szCs w:val="20"/>
                       </w:rPr>
                       <w:drawing>
-                        <wp:inline distT="0" distB="0" distL="0" distR="0" wp14:anchorId="620E318E" wp14:editId="558FF9D0">
+                        <wp:inline distT="0" distB="0" distL="0" distR="0" wp14:anchorId="5386F581" wp14:editId="7B8525CF">
                           <wp:extent cx="200025" cy="200025"/>
                           <wp:effectExtent l="0" t="0" r="9525" b="9525"/>
                           <wp:docPr id="16" name="Picture 16" title="Software University @ Twitter">
@@ -3600,7 +3569,7 @@
                         <w:szCs w:val="20"/>
                       </w:rPr>
                       <w:drawing>
-                        <wp:inline distT="0" distB="0" distL="0" distR="0" wp14:anchorId="0F6F899E" wp14:editId="44FF18D6">
+                        <wp:inline distT="0" distB="0" distL="0" distR="0" wp14:anchorId="3E086F22" wp14:editId="649C4BC8">
                           <wp:extent cx="200025" cy="200025"/>
                           <wp:effectExtent l="0" t="0" r="9525" b="9525"/>
                           <wp:docPr id="18" name="Picture 18" title="Software University @ YouTube">
@@ -3651,7 +3620,7 @@
                         <w:szCs w:val="20"/>
                       </w:rPr>
                       <w:drawing>
-                        <wp:inline distT="0" distB="0" distL="0" distR="0" wp14:anchorId="0968AA8E" wp14:editId="0F63B0C7">
+                        <wp:inline distT="0" distB="0" distL="0" distR="0" wp14:anchorId="5B142F17" wp14:editId="305F73BA">
                           <wp:extent cx="200025" cy="200025"/>
                           <wp:effectExtent l="0" t="0" r="9525" b="9525"/>
                           <wp:docPr id="19" name="Picture 19" title="Software University @ Google+">
@@ -3702,7 +3671,7 @@
                         <w:szCs w:val="20"/>
                       </w:rPr>
                       <w:drawing>
-                        <wp:inline distT="0" distB="0" distL="0" distR="0" wp14:anchorId="7E8175B1" wp14:editId="478CF85E">
+                        <wp:inline distT="0" distB="0" distL="0" distR="0" wp14:anchorId="58E76F66" wp14:editId="41A98B2C">
                           <wp:extent cx="200025" cy="200025"/>
                           <wp:effectExtent l="0" t="0" r="9525" b="9525"/>
                           <wp:docPr id="20" name="Picture 20" title="Software University @ LinkedIn">
@@ -3753,7 +3722,7 @@
                         <w:szCs w:val="20"/>
                       </w:rPr>
                       <w:drawing>
-                        <wp:inline distT="0" distB="0" distL="0" distR="0" wp14:anchorId="06210BBD" wp14:editId="3CCC001E">
+                        <wp:inline distT="0" distB="0" distL="0" distR="0" wp14:anchorId="204CFF23" wp14:editId="44E4A79F">
                           <wp:extent cx="200025" cy="200025"/>
                           <wp:effectExtent l="0" t="0" r="9525" b="9525"/>
                           <wp:docPr id="21" name="Picture 21" title="Software University @ SlideShare">
@@ -3804,7 +3773,7 @@
                         <w:szCs w:val="20"/>
                       </w:rPr>
                       <w:drawing>
-                        <wp:inline distT="0" distB="0" distL="0" distR="0" wp14:anchorId="792D4A0C" wp14:editId="597EB5AE">
+                        <wp:inline distT="0" distB="0" distL="0" distR="0" wp14:anchorId="12FF6AA9" wp14:editId="6BAB9E73">
                           <wp:extent cx="200025" cy="200025"/>
                           <wp:effectExtent l="0" t="0" r="9525" b="9525"/>
                           <wp:docPr id="22" name="Picture 22" title="Software University @ GitHub">
@@ -3855,7 +3824,7 @@
                         <w:szCs w:val="20"/>
                       </w:rPr>
                       <w:drawing>
-                        <wp:inline distT="0" distB="0" distL="0" distR="0" wp14:anchorId="6D0CAFD9" wp14:editId="1AC2F74B">
+                        <wp:inline distT="0" distB="0" distL="0" distR="0" wp14:anchorId="31EA7F70" wp14:editId="0C27C7A1">
                           <wp:extent cx="200025" cy="200025"/>
                           <wp:effectExtent l="0" t="0" r="9525" b="9525"/>
                           <wp:docPr id="23" name="Picture 23" title="Software University: Email Us">
@@ -3908,7 +3877,7 @@
       <mc:AlternateContent>
         <mc:Choice Requires="wps">
           <w:drawing>
-            <wp:anchor distT="0" distB="0" distL="114300" distR="114300" simplePos="0" relativeHeight="251662336" behindDoc="0" locked="0" layoutInCell="1" allowOverlap="1" wp14:anchorId="5E0EFA88" wp14:editId="7FAE1A5B">
+            <wp:anchor distT="0" distB="0" distL="114300" distR="114300" simplePos="0" relativeHeight="251662336" behindDoc="0" locked="0" layoutInCell="1" allowOverlap="1" wp14:anchorId="2721292E" wp14:editId="3E3593F7">
               <wp:simplePos x="0" y="0"/>
               <wp:positionH relativeFrom="column">
                 <wp:posOffset>-4445</wp:posOffset>
@@ -3968,7 +3937,7 @@
         </mc:Choice>
         <mc:Fallback>
           <w:pict>
-            <v:line w14:anchorId="502E3D8E" id="Straight Connector 1" o:spid="_x0000_s1026" style="position:absolute;flip:y;z-index:251662336;visibility:visible;mso-wrap-style:square;mso-width-percent:0;mso-height-percent:0;mso-wrap-distance-left:9pt;mso-wrap-distance-top:0;mso-wrap-distance-right:9pt;mso-wrap-distance-bottom:0;mso-position-horizontal:absolute;mso-position-horizontal-relative:text;mso-position-vertical:absolute;mso-position-vertical-relative:text;mso-width-percent:0;mso-height-percent:0;mso-width-relative:margin;mso-height-relative:margin" from="-.35pt,11.2pt" to="520.45pt,11.2pt" o:gfxdata="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" strokecolor="#f37123" strokeweight="1pt">
+            <v:line w14:anchorId="3BB5468C" id="Straight Connector 1" o:spid="_x0000_s1026" style="position:absolute;flip:y;z-index:251662336;visibility:visible;mso-wrap-style:square;mso-width-percent:0;mso-height-percent:0;mso-wrap-distance-left:9pt;mso-wrap-distance-top:0;mso-wrap-distance-right:9pt;mso-wrap-distance-bottom:0;mso-position-horizontal:absolute;mso-position-horizontal-relative:text;mso-position-vertical:absolute;mso-position-vertical-relative:text;mso-width-percent:0;mso-height-percent:0;mso-width-relative:margin;mso-height-relative:margin" from="-.35pt,11.2pt" to="520.45pt,11.2pt" o:gfxdata="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" strokecolor="#f37123" strokeweight="1pt">
               <v:stroke endcap="round"/>
             </v:line>
           </w:pict>
@@ -3982,7 +3951,7 @@
       <mc:AlternateContent>
         <mc:Choice Requires="wps">
           <w:drawing>
-            <wp:anchor distT="45720" distB="45720" distL="114300" distR="114300" simplePos="0" relativeHeight="251661312" behindDoc="0" locked="0" layoutInCell="1" allowOverlap="1" wp14:anchorId="553604ED" wp14:editId="1467D948">
+            <wp:anchor distT="45720" distB="45720" distL="114300" distR="114300" simplePos="0" relativeHeight="251661312" behindDoc="0" locked="0" layoutInCell="1" allowOverlap="1" wp14:anchorId="287A44CC" wp14:editId="75AE0652">
               <wp:simplePos x="0" y="0"/>
               <wp:positionH relativeFrom="column">
                 <wp:posOffset>12700</wp:posOffset>
@@ -4032,7 +4001,7 @@
                               <w:szCs w:val="20"/>
                             </w:rPr>
                             <w:drawing>
-                              <wp:inline distT="0" distB="0" distL="0" distR="0" wp14:anchorId="3D76A6F3" wp14:editId="0BEF8934">
+                              <wp:inline distT="0" distB="0" distL="0" distR="0" wp14:anchorId="6D221A17" wp14:editId="504FE3CF">
                                 <wp:extent cx="1360800" cy="439200"/>
                                 <wp:effectExtent l="0" t="0" r="0" b="0"/>
                                 <wp:docPr id="24" name="Picture 24" title="Software University Foundation - logo">
@@ -4102,7 +4071,7 @@
         </mc:Choice>
         <mc:Fallback>
           <w:pict>
-            <v:shape w14:anchorId="553604ED" id="Text Box 4" o:spid="_x0000_s1029" type="#_x0000_t202" style="position:absolute;margin-left:1pt;margin-top:13.75pt;width:123.1pt;height:40.45pt;z-index:251661312;visibility:visible;mso-wrap-style:square;mso-width-percent:0;mso-height-percent:0;mso-wrap-distance-left:9pt;mso-wrap-distance-top:3.6pt;mso-wrap-distance-right:9pt;mso-wrap-distance-bottom:3.6pt;mso-position-horizontal:absolute;mso-position-horizontal-relative:text;mso-position-vertical:absolute;mso-position-vertical-relative:text;mso-width-percent:0;mso-height-percent:0;mso-width-relative:margin;mso-height-relative:margin;v-text-anchor:top" o:gfxdata="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" filled="f" stroked="f">
+            <v:shape w14:anchorId="287A44CC" id="Text Box 4" o:spid="_x0000_s1029" type="#_x0000_t202" style="position:absolute;margin-left:1pt;margin-top:13.75pt;width:123.1pt;height:40.45pt;z-index:251661312;visibility:visible;mso-wrap-style:square;mso-width-percent:0;mso-height-percent:0;mso-wrap-distance-left:9pt;mso-wrap-distance-top:3.6pt;mso-wrap-distance-right:9pt;mso-wrap-distance-bottom:3.6pt;mso-position-horizontal:absolute;mso-position-horizontal-relative:text;mso-position-vertical:absolute;mso-position-vertical-relative:text;mso-width-percent:0;mso-height-percent:0;mso-width-relative:margin;mso-height-relative:margin;v-text-anchor:top" o:gfxdata="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" filled="f" stroked="f">
               <v:textbox inset=".5mm,.5mm,.5mm,.5mm">
                 <w:txbxContent>
                   <w:p>
@@ -4116,7 +4085,7 @@
                         <w:szCs w:val="20"/>
                       </w:rPr>
                       <w:drawing>
-                        <wp:inline distT="0" distB="0" distL="0" distR="0" wp14:anchorId="3D76A6F3" wp14:editId="0BEF8934">
+                        <wp:inline distT="0" distB="0" distL="0" distR="0" wp14:anchorId="6D221A17" wp14:editId="504FE3CF">
                           <wp:extent cx="1360800" cy="439200"/>
                           <wp:effectExtent l="0" t="0" r="0" b="0"/>
                           <wp:docPr id="24" name="Picture 24" title="Software University Foundation - logo">
@@ -5370,7 +5339,7 @@
       </w:pPr>
     </w:pPrDefault>
   </w:docDefaults>
-  <w:latentStyles w:defLockedState="0" w:defUIPriority="99" w:defSemiHidden="0" w:defUnhideWhenUsed="0" w:defQFormat="0" w:count="375">
+  <w:latentStyles w:defLockedState="0" w:defUIPriority="99" w:defSemiHidden="0" w:defUnhideWhenUsed="0" w:defQFormat="0" w:count="377">
     <w:lsdException w:name="Normal" w:uiPriority="0" w:qFormat="1"/>
     <w:lsdException w:name="heading 1" w:uiPriority="9" w:qFormat="1"/>
     <w:lsdException w:name="heading 2" w:semiHidden="1" w:uiPriority="9" w:unhideWhenUsed="1" w:qFormat="1"/>
@@ -5476,7 +5445,6 @@
     <w:lsdException w:name="HTML Sample" w:semiHidden="1" w:unhideWhenUsed="1"/>
     <w:lsdException w:name="HTML Typewriter" w:semiHidden="1" w:unhideWhenUsed="1"/>
     <w:lsdException w:name="HTML Variable" w:semiHidden="1" w:unhideWhenUsed="1"/>
-    <w:lsdException w:name="Normal Table" w:semiHidden="1" w:unhideWhenUsed="1"/>
     <w:lsdException w:name="annotation subject" w:semiHidden="1" w:unhideWhenUsed="1"/>
     <w:lsdException w:name="No List" w:semiHidden="1" w:unhideWhenUsed="1"/>
     <w:lsdException w:name="Outline List 1" w:semiHidden="1" w:unhideWhenUsed="1"/>
@@ -5522,11 +5490,9 @@
     <w:lsdException w:name="Table Subtle 1" w:semiHidden="1" w:unhideWhenUsed="1"/>
     <w:lsdException w:name="Table Subtle 2" w:semiHidden="1" w:unhideWhenUsed="1"/>
     <w:lsdException w:name="Table Web 1" w:semiHidden="1" w:unhideWhenUsed="1"/>
-    <w:lsdException w:name="Table Web 2" w:semiHidden="1" w:unhideWhenUsed="1"/>
     <w:lsdException w:name="Table Web 3" w:semiHidden="1" w:unhideWhenUsed="1"/>
     <w:lsdException w:name="Balloon Text" w:semiHidden="1" w:unhideWhenUsed="1"/>
     <w:lsdException w:name="Table Grid" w:uiPriority="59"/>
-    <w:lsdException w:name="Table Theme" w:semiHidden="1" w:unhideWhenUsed="1"/>
     <w:lsdException w:name="Placeholder Text" w:semiHidden="1"/>
     <w:lsdException w:name="No Spacing" w:uiPriority="1"/>
     <w:lsdException w:name="Light Shading" w:uiPriority="60"/>
@@ -5746,6 +5712,8 @@
     <w:lsdException w:name="Smart Hyperlink" w:semiHidden="1" w:unhideWhenUsed="1"/>
     <w:lsdException w:name="Hashtag" w:semiHidden="1" w:unhideWhenUsed="1"/>
     <w:lsdException w:name="Unresolved Mention" w:semiHidden="1" w:unhideWhenUsed="1"/>
+    <w:lsdException w:name="Smart Link" w:semiHidden="1" w:unhideWhenUsed="1"/>
+    <w:lsdException w:name="Smart Link Error" w:semiHidden="1" w:unhideWhenUsed="1"/>
   </w:latentStyles>
   <w:style w:type="paragraph" w:default="1" w:styleId="Normal">
     <w:name w:val="Normal"/>
@@ -6475,7 +6443,7 @@
 </file>
 
 <file path=customXml/itemProps1.xml><?xml version="1.0" encoding="utf-8"?>
-<ds:datastoreItem xmlns:ds="http://schemas.openxmlformats.org/officeDocument/2006/customXml" ds:itemID="{C9C0088D-D72B-4A95-AE09-472809547B69}">
+<ds:datastoreItem xmlns:ds="http://schemas.openxmlformats.org/officeDocument/2006/customXml" ds:itemID="{95B18ED3-03AF-41E9-B052-9AF76DF27B94}">
   <ds:schemaRefs>
     <ds:schemaRef ds:uri="http://schemas.openxmlformats.org/officeDocument/2006/bibliography"/>
   </ds:schemaRefs>

</xml_diff>